<commit_message>
prot date fixed, docs form pre fixed
</commit_message>
<xml_diff>
--- a/backend/temp/docx/dovidtemp.docx
+++ b/backend/temp/docx/dovidtemp.docx
@@ -234,21 +234,139 @@
         <w:rPr>
           <w:sz w:val="22"/>
         </w:rPr>
-        <w:t xml:space="preserve">№ 1-1015705121816-Д                                                                 </w:t>
-      </w:r>
-      <w:bookmarkStart w:id="7" w:name="_GoBack"/>
+        <w:t>№ 1-</w:t>
+      </w:r>
+      <w:r>
+        <w:rPr>
+          <w:sz w:val="22"/>
+        </w:rPr>
+        <w:t>{</w:t>
+      </w:r>
+      <w:r>
+        <w:rPr>
+          <w:sz w:val="22"/>
+        </w:rPr>
+        <w:t>docNumber</w:t>
+      </w:r>
+      <w:r>
+        <w:rPr>
+          <w:sz w:val="22"/>
+        </w:rPr>
+        <w:t>}</w:t>
+      </w:r>
+      <w:r>
+        <w:rPr>
+          <w:sz w:val="22"/>
+        </w:rPr>
+        <w:t xml:space="preserve">-Д                                                                 </w:t>
+      </w:r>
+      <w:r>
+        <w:rPr>
+          <w:sz w:val="22"/>
+        </w:rPr>
+        <w:t xml:space="preserve"> {</w:t>
+      </w:r>
+      <w:r>
+        <w:rPr>
+          <w:sz w:val="22"/>
+        </w:rPr>
+        <w:t>date</w:t>
+      </w:r>
+      <w:r>
+        <w:rPr>
+          <w:sz w:val="22"/>
+        </w:rPr>
+        <w:t>}</w:t>
+      </w:r>
+      <w:r>
+        <w:rPr>
+          <w:sz w:val="22"/>
+        </w:rPr>
+        <w:t xml:space="preserve"> </w:t>
+      </w:r>
+    </w:p>
+    <w:p>
+      <w:pPr>
+        <w:jc w:val="center"/>
+        <w:rPr>
+          <w:rFonts w:ascii="FreeSerif" w:hAnsi="FreeSerif" w:cs="FreeSerif"/>
+          <w:sz w:val="22"/>
+          <w:szCs w:val="22"/>
+        </w:rPr>
+      </w:pPr>
+      <w:r>
+        <w:rPr>
+          <w:sz w:val="22"/>
+        </w:rPr>
+        <w:t xml:space="preserve"> </w:t>
+      </w:r>
+    </w:p>
+    <w:p>
+      <w:pPr>
+        <w:rPr>
+          <w:rFonts w:ascii="FreeSerif" w:hAnsi="FreeSerif" w:cs="FreeSerif"/>
+          <w:sz w:val="22"/>
+          <w:szCs w:val="22"/>
+          <w:lang w:val="uk-UA"/>
+        </w:rPr>
+      </w:pPr>
+      <w:bookmarkStart w:id="7" w:name="__DdeLink__66_1572625028"/>
       <w:bookmarkEnd w:id="7"/>
       <w:r>
         <w:rPr>
           <w:sz w:val="22"/>
         </w:rPr>
-        <w:t xml:space="preserve"> {</w:t>
-      </w:r>
-      <w:r>
-        <w:rPr>
-          <w:sz w:val="22"/>
-        </w:rPr>
-        <w:t>date</w:t>
+        <w:t xml:space="preserve">Назва та умовне позначення: Лічильник води крильчастий </w:t>
+      </w:r>
+    </w:p>
+    <w:p>
+      <w:pPr>
+        <w:rPr>
+          <w:rFonts w:ascii="FreeSerif" w:hAnsi="FreeSerif" w:cs="FreeSerif"/>
+          <w:sz w:val="22"/>
+          <w:szCs w:val="22"/>
+          <w:lang w:val="uk-UA"/>
+        </w:rPr>
+      </w:pPr>
+      <w:bookmarkStart w:id="8" w:name="__DdeLink__68_1572625028"/>
+      <w:bookmarkStart w:id="9" w:name="__DdeLink__70_1572625028"/>
+      <w:bookmarkEnd w:id="8"/>
+      <w:bookmarkEnd w:id="9"/>
+      <w:r>
+        <w:rPr>
+          <w:sz w:val="22"/>
+        </w:rPr>
+        <w:t>{symbol}</w:t>
+      </w:r>
+      <w:r>
+        <w:rPr>
+          <w:sz w:val="22"/>
+        </w:rPr>
+        <w:t xml:space="preserve"> </w:t>
+      </w:r>
+      <w:r>
+        <w:rPr>
+          <w:sz w:val="22"/>
+        </w:rPr>
+        <w:t>{type}</w:t>
+      </w:r>
+      <w:r>
+        <w:rPr>
+          <w:sz w:val="22"/>
+        </w:rPr>
+        <w:t xml:space="preserve">                                                                                     Зав. № </w:t>
+      </w:r>
+      <w:r>
+        <w:rPr>
+          <w:sz w:val="22"/>
+        </w:rPr>
+        <w:t>{</w:t>
+      </w:r>
+      <w:r>
+        <w:rPr>
+          <w:sz w:val="22"/>
+        </w:rPr>
+        <w:t>cNumber</w:t>
       </w:r>
       <w:r>
         <w:rPr>
@@ -265,11 +383,29 @@
     </w:p>
     <w:p>
       <w:pPr>
-        <w:jc w:val="center"/>
         <w:rPr>
           <w:rFonts w:ascii="FreeSerif" w:hAnsi="FreeSerif" w:cs="FreeSerif"/>
           <w:sz w:val="22"/>
           <w:szCs w:val="22"/>
+          <w:lang w:val="uk-UA"/>
+        </w:rPr>
+      </w:pPr>
+      <w:bookmarkStart w:id="10" w:name="__DdeLink__72_1572625028"/>
+      <w:bookmarkEnd w:id="10"/>
+      <w:r>
+        <w:rPr>
+          <w:sz w:val="22"/>
+        </w:rPr>
+        <w:t>Виробник: ПАТ "Електротермометрія", м. Луцьк.</w:t>
+      </w:r>
+    </w:p>
+    <w:p>
+      <w:pPr>
+        <w:rPr>
+          <w:rFonts w:ascii="FreeSerif" w:hAnsi="FreeSerif" w:cs="FreeSerif"/>
+          <w:sz w:val="22"/>
+          <w:szCs w:val="22"/>
+          <w:lang w:val="uk-UA"/>
         </w:rPr>
       </w:pPr>
       <w:r>
@@ -281,6 +417,7 @@
     </w:p>
     <w:p>
       <w:pPr>
+        <w:ind w:firstLine="709"/>
         <w:rPr>
           <w:rFonts w:ascii="FreeSerif" w:hAnsi="FreeSerif" w:cs="FreeSerif"/>
           <w:sz w:val="22"/>
@@ -288,13 +425,11 @@
           <w:lang w:val="uk-UA"/>
         </w:rPr>
       </w:pPr>
-      <w:bookmarkStart w:id="8" w:name="__DdeLink__66_1572625028"/>
-      <w:bookmarkEnd w:id="8"/>
-      <w:r>
-        <w:rPr>
-          <w:sz w:val="22"/>
-        </w:rPr>
-        <w:t xml:space="preserve">Назва та умовне позначення: Лічильник води крильчастий </w:t>
+      <w:r>
+        <w:rPr>
+          <w:sz w:val="22"/>
+        </w:rPr>
+        <w:t xml:space="preserve">За результатами повірки встановлено, що засіб вимірювальної техніки (далі - ЗВТ) не відповідає вимогам ДСТУ 3580. </w:t>
       </w:r>
     </w:p>
     <w:p>
@@ -306,45 +441,11 @@
           <w:lang w:val="uk-UA"/>
         </w:rPr>
       </w:pPr>
-      <w:bookmarkStart w:id="9" w:name="__DdeLink__68_1572625028"/>
-      <w:bookmarkStart w:id="10" w:name="__DdeLink__70_1572625028"/>
-      <w:bookmarkEnd w:id="9"/>
-      <w:bookmarkEnd w:id="10"/>
-      <w:r>
-        <w:rPr>
-          <w:sz w:val="22"/>
-        </w:rPr>
-        <w:t>{symbol}</w:t>
-      </w:r>
-      <w:r>
-        <w:rPr>
-          <w:sz w:val="22"/>
-        </w:rPr>
-        <w:t xml:space="preserve"> </w:t>
-      </w:r>
-      <w:r>
-        <w:rPr>
-          <w:sz w:val="22"/>
-        </w:rPr>
-        <w:t>{type}</w:t>
-      </w:r>
-      <w:r>
-        <w:rPr>
-          <w:sz w:val="22"/>
-        </w:rPr>
-        <w:t xml:space="preserve">                                                                                     Зав. № </w:t>
-      </w:r>
-      <w:r>
-        <w:rPr>
-          <w:sz w:val="22"/>
-        </w:rPr>
-        <w:t>{taskNum}</w:t>
-      </w:r>
-      <w:r>
-        <w:rPr>
-          <w:sz w:val="22"/>
-        </w:rPr>
-        <w:t xml:space="preserve"> </w:t>
+      <w:r>
+        <w:rPr>
+          <w:sz w:val="22"/>
+        </w:rPr>
+        <w:t xml:space="preserve">Підстави для визнання ЗВТ непридатним: </w:t>
       </w:r>
     </w:p>
     <w:p>
@@ -356,114 +457,49 @@
           <w:lang w:val="uk-UA"/>
         </w:rPr>
       </w:pPr>
-      <w:bookmarkStart w:id="11" w:name="__DdeLink__72_1572625028"/>
+      <w:r>
+        <w:rPr>
+          <w:sz w:val="22"/>
+        </w:rPr>
+        <w:t>Відносна похибка лічильни</w:t>
+      </w:r>
+      <w:bookmarkStart w:id="11" w:name="_GoBack"/>
       <w:bookmarkEnd w:id="11"/>
       <w:r>
         <w:rPr>
           <w:sz w:val="22"/>
         </w:rPr>
-        <w:t>Виробник: ПАТ "Електротермометрія", м. Луцьк.</w:t>
-      </w:r>
-    </w:p>
-    <w:p>
-      <w:pPr>
-        <w:rPr>
-          <w:rFonts w:ascii="FreeSerif" w:hAnsi="FreeSerif" w:cs="FreeSerif"/>
-          <w:sz w:val="22"/>
-          <w:szCs w:val="22"/>
-          <w:lang w:val="uk-UA"/>
-        </w:rPr>
-      </w:pPr>
-      <w:r>
-        <w:rPr>
-          <w:sz w:val="22"/>
-        </w:rPr>
-        <w:t xml:space="preserve"> </w:t>
-      </w:r>
-    </w:p>
-    <w:p>
-      <w:pPr>
-        <w:ind w:firstLine="709"/>
-        <w:rPr>
-          <w:rFonts w:ascii="FreeSerif" w:hAnsi="FreeSerif" w:cs="FreeSerif"/>
-          <w:sz w:val="22"/>
-          <w:szCs w:val="22"/>
-          <w:lang w:val="uk-UA"/>
-        </w:rPr>
-      </w:pPr>
-      <w:r>
-        <w:rPr>
-          <w:sz w:val="22"/>
-        </w:rPr>
-        <w:t xml:space="preserve">За результатами повірки встановлено, що засіб вимірювальної техніки (далі - ЗВТ) не відповідає вимогам ДСТУ 3580. </w:t>
-      </w:r>
-    </w:p>
-    <w:p>
-      <w:pPr>
-        <w:rPr>
-          <w:rFonts w:ascii="FreeSerif" w:hAnsi="FreeSerif" w:cs="FreeSerif"/>
-          <w:sz w:val="22"/>
-          <w:szCs w:val="22"/>
-          <w:lang w:val="uk-UA"/>
-        </w:rPr>
-      </w:pPr>
-      <w:r>
-        <w:rPr>
-          <w:sz w:val="22"/>
-        </w:rPr>
-        <w:t xml:space="preserve">Підстави для визнання ЗВТ непридатним: </w:t>
-      </w:r>
-    </w:p>
-    <w:p>
-      <w:pPr>
-        <w:rPr>
-          <w:rFonts w:ascii="FreeSerif" w:hAnsi="FreeSerif" w:cs="FreeSerif"/>
-          <w:sz w:val="22"/>
-          <w:szCs w:val="22"/>
-          <w:lang w:val="uk-UA"/>
-        </w:rPr>
-      </w:pPr>
-      <w:r>
-        <w:rPr>
-          <w:sz w:val="22"/>
-        </w:rPr>
-        <w:t xml:space="preserve">Відносна похибка лічильника води перевищує границі нормованих значень та складає: δQn = мінус </w:t>
-      </w:r>
-      <w:r>
-        <w:rPr>
-          <w:sz w:val="22"/>
-        </w:rPr>
-        <w:t>{Qn}</w:t>
-      </w:r>
-      <w:r>
-        <w:rPr>
-          <w:sz w:val="22"/>
-        </w:rPr>
-        <w:t xml:space="preserve">%; δQt = мінус </w:t>
-      </w:r>
-      <w:r>
-        <w:rPr>
-          <w:sz w:val="22"/>
-        </w:rPr>
-        <w:t>{Qt}</w:t>
-      </w:r>
-      <w:r>
-        <w:rPr>
-          <w:sz w:val="22"/>
-        </w:rPr>
-        <w:t xml:space="preserve">%; δQmin = мінус </w:t>
-      </w:r>
-      <w:r>
-        <w:rPr>
-          <w:sz w:val="22"/>
-        </w:rPr>
-        <w:t>{Qmin}</w:t>
-      </w:r>
-      <w:r>
-        <w:rPr>
-          <w:sz w:val="22"/>
-        </w:rPr>
-        <w:t xml:space="preserve">%. </w:t>
+        <w:t xml:space="preserve">ка води перевищує границі нормованих значень та складає: </w:t>
+      </w:r>
+      <w:r>
+        <w:rPr>
+          <w:sz w:val="22"/>
+        </w:rPr>
+        <w:t>{</w:t>
+      </w:r>
+      <w:r>
+        <w:rPr>
+          <w:sz w:val="22"/>
+        </w:rPr>
+        <w:t>tests</w:t>
+      </w:r>
+      <w:r>
+        <w:rPr>
+          <w:sz w:val="22"/>
+        </w:rPr>
+        <w:t>Val</w:t>
+      </w:r>
+      <w:r>
+        <w:rPr>
+          <w:sz w:val="22"/>
+        </w:rPr>
+        <w:t>}</w:t>
+      </w:r>
+      <w:r>
+        <w:rPr>
+          <w:sz w:val="22"/>
+        </w:rPr>
+        <w:t xml:space="preserve">. </w:t>
       </w:r>
     </w:p>
     <w:p>
@@ -1441,7 +1477,7 @@
   <a:extraClrSchemeLst/>
   <a:extLst>
     <a:ext uri="{05A4C25C-085E-4340-85A3-A5531E510DB2}">
-      <thm15:themeFamily xmlns:thm15="http://schemas.microsoft.com/office/thememl/2012/main" xmlns="" name="Office Theme" id="{62F939B6-93AF-4DB8-9C6B-D6C7DFDC589F}" vid="{4A3C46E8-61CC-4603-A589-7422A47A8E4A}"/>
+      <thm15:themeFamily xmlns="" xmlns:thm15="http://schemas.microsoft.com/office/thememl/2012/main" name="Office Theme" id="{62F939B6-93AF-4DB8-9C6B-D6C7DFDC589F}" vid="{4A3C46E8-61CC-4603-A589-7422A47A8E4A}"/>
     </a:ext>
   </a:extLst>
 </a:theme>

</xml_diff>